<commit_message>
Add link to ER diagram
</commit_message>
<xml_diff>
--- a/admin/data/deliverable_2.docx
+++ b/admin/data/deliverable_2.docx
@@ -141,20 +141,31 @@
         <w:pStyle w:val="Normal"/>
         <w:jc w:val="left"/>
         <w:rPr>
-          <w:b w:val="false"/>
-          <w:bCs w:val="false"/>
-          <w:u w:val="none"/>
-        </w:rPr>
-      </w:pPr>
-      <w:r>
-        <w:rPr>
-          <w:b w:val="false"/>
-          <w:bCs w:val="false"/>
-          <w:u w:val="none"/>
-        </w:rPr>
-        <w:tab/>
-        <w:t>[See attached pdf]</w:t>
-      </w:r>
+          <w:rStyle w:val="InternetLink"/>
+          <w:b w:val="false"/>
+          <w:bCs w:val="false"/>
+          <w:u w:val="none"/>
+        </w:rPr>
+      </w:pPr>
+      <w:r>
+        <w:rPr>
+          <w:b w:val="false"/>
+          <w:bCs w:val="false"/>
+          <w:u w:val="none"/>
+        </w:rPr>
+        <w:t xml:space="preserve">Available at </w:t>
+      </w:r>
+      <w:hyperlink r:id="rId2">
+        <w:r>
+          <w:rPr>
+            <w:rStyle w:val="InternetLink"/>
+            <w:b w:val="false"/>
+            <w:bCs w:val="false"/>
+            <w:u w:val="none"/>
+          </w:rPr>
+          <w:t>http://db2.emich.edu/~201501_cosc471_group04/admin/data/ER_Diagram.pdf</w:t>
+        </w:r>
+      </w:hyperlink>
     </w:p>
     <w:p>
       <w:pPr>
@@ -249,7 +260,7 @@
         </w:rPr>
         <w:t xml:space="preserve"> </w:t>
       </w:r>
-      <w:hyperlink r:id="rId2">
+      <w:hyperlink r:id="rId3">
         <w:r>
           <w:rPr>
             <w:rStyle w:val="InternetLink"/>
@@ -318,7 +329,7 @@
         </w:rPr>
         <w:t xml:space="preserve"> </w:t>
       </w:r>
-      <w:hyperlink r:id="rId3">
+      <w:hyperlink r:id="rId4">
         <w:r>
           <w:rPr>
             <w:rStyle w:val="InternetLink"/>
@@ -402,7 +413,7 @@
         </w:rPr>
         <w:t xml:space="preserve"> </w:t>
       </w:r>
-      <w:hyperlink r:id="rId4">
+      <w:hyperlink r:id="rId5">
         <w:r>
           <w:rPr>
             <w:rStyle w:val="InternetLink"/>

</xml_diff>

<commit_message>
added in the deliverable 2 stuff
</commit_message>
<xml_diff>
--- a/admin/data/deliverable_2.docx
+++ b/admin/data/deliverable_2.docx
@@ -171,18 +171,1130 @@
       <w:pPr>
         <w:pStyle w:val="Normal"/>
         <w:jc w:val="left"/>
-        <w:rPr>
+        <w:rPr/>
+      </w:pPr>
+      <w:r>
+        <w:rPr/>
+      </w:r>
+    </w:p>
+    <w:p>
+      <w:pPr>
+        <w:pStyle w:val="Normal"/>
+        <w:jc w:val="left"/>
+        <w:rPr>
+          <w:rStyle w:val="VisitedInternetLink"/>
+          <w:rFonts w:ascii="Menlo" w:hAnsi="Menlo"/>
           <w:b/>
           <w:bCs/>
-          <w:u w:val="single"/>
-        </w:rPr>
-      </w:pPr>
-      <w:r>
-        <w:rPr>
+          <w:color w:val="000000"/>
+          <w:sz w:val="18"/>
+          <w:szCs w:val="18"/>
+          <w:u w:val="none"/>
+        </w:rPr>
+      </w:pPr>
+      <w:r>
+        <w:rPr>
+          <w:rStyle w:val="VisitedInternetLink"/>
+          <w:rFonts w:ascii="Menlo" w:hAnsi="Menlo"/>
           <w:b/>
           <w:bCs/>
-          <w:u w:val="single"/>
-        </w:rPr>
+          <w:color w:val="000000"/>
+          <w:sz w:val="18"/>
+          <w:szCs w:val="18"/>
+          <w:u w:val="none"/>
+        </w:rPr>
+        <w:t>Justifications:</w:t>
+      </w:r>
+    </w:p>
+    <w:p>
+      <w:pPr>
+        <w:pStyle w:val="Normal"/>
+        <w:jc w:val="left"/>
+        <w:rPr>
+          <w:rStyle w:val="VisitedInternetLink"/>
+          <w:rFonts w:ascii="Menlo" w:hAnsi="Menlo"/>
+          <w:b w:val="false"/>
+          <w:bCs w:val="false"/>
+          <w:color w:val="000000"/>
+          <w:sz w:val="18"/>
+          <w:szCs w:val="18"/>
+          <w:u w:val="single"/>
+        </w:rPr>
+      </w:pPr>
+      <w:r>
+        <w:rPr>
+          <w:rStyle w:val="VisitedInternetLink"/>
+          <w:rFonts w:ascii="Menlo" w:hAnsi="Menlo"/>
+          <w:b w:val="false"/>
+          <w:bCs w:val="false"/>
+          <w:color w:val="000000"/>
+          <w:sz w:val="18"/>
+          <w:szCs w:val="18"/>
+          <w:u w:val="single"/>
+        </w:rPr>
+        <w:t>Customer:</w:t>
+      </w:r>
+    </w:p>
+    <w:p>
+      <w:pPr>
+        <w:pStyle w:val="Normal"/>
+        <w:jc w:val="left"/>
+        <w:rPr>
+          <w:rStyle w:val="VisitedInternetLink"/>
+          <w:rFonts w:ascii="Menlo" w:hAnsi="Menlo"/>
+          <w:b w:val="false"/>
+          <w:bCs w:val="false"/>
+          <w:color w:val="000000"/>
+          <w:sz w:val="18"/>
+          <w:szCs w:val="18"/>
+          <w:u w:val="none"/>
+        </w:rPr>
+      </w:pPr>
+      <w:r>
+        <w:rPr>
+          <w:rStyle w:val="VisitedInternetLink"/>
+          <w:rFonts w:ascii="Menlo" w:hAnsi="Menlo"/>
+          <w:b w:val="false"/>
+          <w:bCs w:val="false"/>
+          <w:color w:val="000000"/>
+          <w:sz w:val="18"/>
+          <w:szCs w:val="18"/>
+          <w:u w:val="none"/>
+        </w:rPr>
+        <w:t>One_Click_Buying – Customers should be allowed to click on the "Buy It Now" button to immediately create an order of the item selected using the default destination and default pay method.</w:t>
+      </w:r>
+    </w:p>
+    <w:p>
+      <w:pPr>
+        <w:pStyle w:val="Normal"/>
+        <w:jc w:val="left"/>
+        <w:rPr>
+          <w:rStyle w:val="VisitedInternetLink"/>
+          <w:rFonts w:ascii="Menlo" w:hAnsi="Menlo"/>
+          <w:b w:val="false"/>
+          <w:bCs w:val="false"/>
+          <w:color w:val="000000"/>
+          <w:sz w:val="18"/>
+          <w:szCs w:val="18"/>
+          <w:u w:val="none"/>
+        </w:rPr>
+      </w:pPr>
+      <w:r>
+        <w:rPr>
+          <w:rStyle w:val="VisitedInternetLink"/>
+          <w:rFonts w:ascii="Menlo" w:hAnsi="Menlo"/>
+          <w:b w:val="false"/>
+          <w:bCs w:val="false"/>
+          <w:color w:val="000000"/>
+          <w:sz w:val="18"/>
+          <w:szCs w:val="18"/>
+          <w:u w:val="none"/>
+        </w:rPr>
+        <w:t xml:space="preserve">Date_Of_Birth – Customers should recieve an e-mail wishing them a happy birthday and </w:t>
+      </w:r>
+      <w:r>
+        <w:rPr>
+          <w:rStyle w:val="VisitedInternetLink"/>
+          <w:rFonts w:ascii="Menlo" w:hAnsi="Menlo"/>
+          <w:b w:val="false"/>
+          <w:bCs w:val="false"/>
+          <w:color w:val="000000"/>
+          <w:sz w:val="18"/>
+          <w:szCs w:val="18"/>
+          <w:u w:val="none"/>
+        </w:rPr>
+        <w:t xml:space="preserve">giving them </w:t>
+      </w:r>
+      <w:r>
+        <w:rPr>
+          <w:rStyle w:val="VisitedInternetLink"/>
+          <w:rFonts w:ascii="Menlo" w:hAnsi="Menlo"/>
+          <w:b w:val="false"/>
+          <w:bCs w:val="false"/>
+          <w:color w:val="000000"/>
+          <w:sz w:val="18"/>
+          <w:szCs w:val="18"/>
+          <w:u w:val="none"/>
+        </w:rPr>
+        <w:t>a coupon.</w:t>
+      </w:r>
+    </w:p>
+    <w:p>
+      <w:pPr>
+        <w:pStyle w:val="Normal"/>
+        <w:jc w:val="left"/>
+        <w:rPr>
+          <w:rStyle w:val="VisitedInternetLink"/>
+          <w:rFonts w:ascii="Menlo" w:hAnsi="Menlo"/>
+          <w:b w:val="false"/>
+          <w:bCs w:val="false"/>
+          <w:color w:val="000000"/>
+          <w:sz w:val="18"/>
+          <w:szCs w:val="18"/>
+          <w:u w:val="none"/>
+        </w:rPr>
+      </w:pPr>
+      <w:r>
+        <w:rPr>
+          <w:rStyle w:val="VisitedInternetLink"/>
+          <w:rFonts w:ascii="Menlo" w:hAnsi="Menlo"/>
+          <w:b w:val="false"/>
+          <w:bCs w:val="false"/>
+          <w:color w:val="000000"/>
+          <w:sz w:val="18"/>
+          <w:szCs w:val="18"/>
+          <w:u w:val="none"/>
+        </w:rPr>
+        <w:t>Prime_Member – Customers that are prime members do not need to pay for shipping and sometimes recieve coupons.</w:t>
+      </w:r>
+    </w:p>
+    <w:p>
+      <w:pPr>
+        <w:pStyle w:val="Normal"/>
+        <w:jc w:val="left"/>
+        <w:rPr>
+          <w:rStyle w:val="VisitedInternetLink"/>
+          <w:rFonts w:ascii="Menlo" w:hAnsi="Menlo"/>
+          <w:b w:val="false"/>
+          <w:bCs w:val="false"/>
+          <w:color w:val="000000"/>
+          <w:sz w:val="18"/>
+          <w:szCs w:val="18"/>
+          <w:u w:val="none"/>
+        </w:rPr>
+      </w:pPr>
+      <w:r>
+        <w:rPr>
+          <w:rStyle w:val="VisitedInternetLink"/>
+          <w:rFonts w:ascii="Menlo" w:hAnsi="Menlo"/>
+          <w:b w:val="false"/>
+          <w:bCs w:val="false"/>
+          <w:color w:val="000000"/>
+          <w:sz w:val="18"/>
+          <w:szCs w:val="18"/>
+          <w:u w:val="none"/>
+        </w:rPr>
+        <w:t>Loyalty_Points – Earned when books are purchased.</w:t>
+      </w:r>
+    </w:p>
+    <w:p>
+      <w:pPr>
+        <w:pStyle w:val="Normal"/>
+        <w:jc w:val="left"/>
+        <w:rPr>
+          <w:rStyle w:val="VisitedInternetLink"/>
+          <w:rFonts w:ascii="Menlo" w:hAnsi="Menlo"/>
+          <w:b w:val="false"/>
+          <w:bCs w:val="false"/>
+          <w:color w:val="000000"/>
+          <w:sz w:val="18"/>
+          <w:szCs w:val="18"/>
+          <w:u w:val="none"/>
+        </w:rPr>
+      </w:pPr>
+      <w:r>
+        <w:rPr>
+          <w:rStyle w:val="VisitedInternetLink"/>
+          <w:rFonts w:ascii="Menlo" w:hAnsi="Menlo"/>
+          <w:b w:val="false"/>
+          <w:bCs w:val="false"/>
+          <w:color w:val="000000"/>
+          <w:sz w:val="18"/>
+          <w:szCs w:val="18"/>
+          <w:u w:val="none"/>
+        </w:rPr>
+        <w:t>Customers can have mutiple credit cards stored, but credit cards are associated with only one customer.</w:t>
+      </w:r>
+    </w:p>
+    <w:p>
+      <w:pPr>
+        <w:pStyle w:val="Normal"/>
+        <w:jc w:val="left"/>
+        <w:rPr>
+          <w:rStyle w:val="VisitedInternetLink"/>
+          <w:rFonts w:ascii="Menlo" w:hAnsi="Menlo"/>
+          <w:b w:val="false"/>
+          <w:bCs w:val="false"/>
+          <w:color w:val="000000"/>
+          <w:sz w:val="18"/>
+          <w:szCs w:val="18"/>
+          <w:u w:val="none"/>
+        </w:rPr>
+      </w:pPr>
+      <w:r>
+        <w:rPr>
+          <w:rStyle w:val="VisitedInternetLink"/>
+          <w:rFonts w:ascii="Menlo" w:hAnsi="Menlo"/>
+          <w:b w:val="false"/>
+          <w:bCs w:val="false"/>
+          <w:color w:val="000000"/>
+          <w:sz w:val="18"/>
+          <w:szCs w:val="18"/>
+          <w:u w:val="none"/>
+        </w:rPr>
+        <w:t>Customers have a wishlist that they can add books to.</w:t>
+      </w:r>
+    </w:p>
+    <w:p>
+      <w:pPr>
+        <w:pStyle w:val="Normal"/>
+        <w:jc w:val="left"/>
+        <w:rPr>
+          <w:rFonts w:ascii="Menlo" w:hAnsi="Menlo"/>
+          <w:sz w:val="18"/>
+          <w:szCs w:val="18"/>
+        </w:rPr>
+      </w:pPr>
+      <w:r>
+        <w:rPr>
+          <w:rFonts w:ascii="Menlo" w:hAnsi="Menlo"/>
+          <w:sz w:val="18"/>
+          <w:szCs w:val="18"/>
+        </w:rPr>
+      </w:r>
+    </w:p>
+    <w:p>
+      <w:pPr>
+        <w:pStyle w:val="Normal"/>
+        <w:jc w:val="left"/>
+        <w:rPr>
+          <w:rStyle w:val="VisitedInternetLink"/>
+          <w:rFonts w:ascii="Menlo" w:hAnsi="Menlo"/>
+          <w:b w:val="false"/>
+          <w:bCs w:val="false"/>
+          <w:color w:val="000000"/>
+          <w:sz w:val="18"/>
+          <w:szCs w:val="18"/>
+          <w:u w:val="single"/>
+        </w:rPr>
+      </w:pPr>
+      <w:r>
+        <w:rPr>
+          <w:rStyle w:val="VisitedInternetLink"/>
+          <w:rFonts w:ascii="Menlo" w:hAnsi="Menlo"/>
+          <w:b w:val="false"/>
+          <w:bCs w:val="false"/>
+          <w:color w:val="000000"/>
+          <w:sz w:val="18"/>
+          <w:szCs w:val="18"/>
+          <w:u w:val="single"/>
+        </w:rPr>
+        <w:t>Credit Card:</w:t>
+      </w:r>
+    </w:p>
+    <w:p>
+      <w:pPr>
+        <w:pStyle w:val="Normal"/>
+        <w:jc w:val="left"/>
+        <w:rPr>
+          <w:rStyle w:val="VisitedInternetLink"/>
+          <w:rFonts w:ascii="Menlo" w:hAnsi="Menlo"/>
+          <w:b w:val="false"/>
+          <w:bCs w:val="false"/>
+          <w:color w:val="000000"/>
+          <w:sz w:val="18"/>
+          <w:szCs w:val="18"/>
+          <w:u w:val="none"/>
+        </w:rPr>
+      </w:pPr>
+      <w:r>
+        <w:rPr>
+          <w:rStyle w:val="VisitedInternetLink"/>
+          <w:rFonts w:ascii="Menlo" w:hAnsi="Menlo"/>
+          <w:b w:val="false"/>
+          <w:bCs w:val="false"/>
+          <w:color w:val="000000"/>
+          <w:sz w:val="18"/>
+          <w:szCs w:val="18"/>
+          <w:u w:val="none"/>
+        </w:rPr>
+        <w:t xml:space="preserve">Default_Card – A customer's card to be used in One-Click </w:t>
+      </w:r>
+      <w:r>
+        <w:rPr>
+          <w:rStyle w:val="VisitedInternetLink"/>
+          <w:rFonts w:ascii="Menlo" w:hAnsi="Menlo"/>
+          <w:b w:val="false"/>
+          <w:bCs w:val="false"/>
+          <w:color w:val="000000"/>
+          <w:sz w:val="18"/>
+          <w:szCs w:val="18"/>
+          <w:u w:val="none"/>
+        </w:rPr>
+        <w:t>b</w:t>
+      </w:r>
+      <w:r>
+        <w:rPr>
+          <w:rStyle w:val="VisitedInternetLink"/>
+          <w:rFonts w:ascii="Menlo" w:hAnsi="Menlo"/>
+          <w:b w:val="false"/>
+          <w:bCs w:val="false"/>
+          <w:color w:val="000000"/>
+          <w:sz w:val="18"/>
+          <w:szCs w:val="18"/>
+          <w:u w:val="none"/>
+        </w:rPr>
+        <w:t>uying.</w:t>
+      </w:r>
+    </w:p>
+    <w:p>
+      <w:pPr>
+        <w:pStyle w:val="Normal"/>
+        <w:jc w:val="left"/>
+        <w:rPr>
+          <w:rStyle w:val="VisitedInternetLink"/>
+          <w:rFonts w:ascii="Menlo" w:hAnsi="Menlo"/>
+          <w:b w:val="false"/>
+          <w:bCs w:val="false"/>
+          <w:color w:val="000000"/>
+          <w:sz w:val="18"/>
+          <w:szCs w:val="18"/>
+          <w:u w:val="none"/>
+        </w:rPr>
+      </w:pPr>
+      <w:r>
+        <w:rPr>
+          <w:rStyle w:val="VisitedInternetLink"/>
+          <w:rFonts w:ascii="Menlo" w:hAnsi="Menlo"/>
+          <w:b w:val="false"/>
+          <w:bCs w:val="false"/>
+          <w:color w:val="000000"/>
+          <w:sz w:val="18"/>
+          <w:szCs w:val="18"/>
+          <w:u w:val="none"/>
+        </w:rPr>
+        <w:t>Name_On_Card – If the name on a card is different than the stored customer name, that needs to be stored.</w:t>
+      </w:r>
+    </w:p>
+    <w:p>
+      <w:pPr>
+        <w:pStyle w:val="Normal"/>
+        <w:jc w:val="left"/>
+        <w:rPr>
+          <w:rStyle w:val="VisitedInternetLink"/>
+          <w:rFonts w:ascii="Menlo" w:hAnsi="Menlo"/>
+          <w:b w:val="false"/>
+          <w:bCs w:val="false"/>
+          <w:color w:val="000000"/>
+          <w:sz w:val="18"/>
+          <w:szCs w:val="18"/>
+          <w:u w:val="none"/>
+        </w:rPr>
+      </w:pPr>
+      <w:r>
+        <w:rPr>
+          <w:rStyle w:val="VisitedInternetLink"/>
+          <w:rFonts w:ascii="Menlo" w:hAnsi="Menlo"/>
+          <w:b w:val="false"/>
+          <w:bCs w:val="false"/>
+          <w:color w:val="000000"/>
+          <w:sz w:val="18"/>
+          <w:szCs w:val="18"/>
+          <w:u w:val="none"/>
+        </w:rPr>
+        <w:t>Type – If the card is debit or credit.</w:t>
+      </w:r>
+    </w:p>
+    <w:p>
+      <w:pPr>
+        <w:pStyle w:val="Normal"/>
+        <w:jc w:val="left"/>
+        <w:rPr>
+          <w:rStyle w:val="VisitedInternetLink"/>
+          <w:rFonts w:ascii="Menlo" w:hAnsi="Menlo"/>
+          <w:b w:val="false"/>
+          <w:bCs w:val="false"/>
+          <w:color w:val="000000"/>
+          <w:sz w:val="18"/>
+          <w:szCs w:val="18"/>
+          <w:u w:val="none"/>
+        </w:rPr>
+      </w:pPr>
+      <w:r>
+        <w:rPr>
+          <w:rStyle w:val="VisitedInternetLink"/>
+          <w:rFonts w:ascii="Menlo" w:hAnsi="Menlo"/>
+          <w:b w:val="false"/>
+          <w:bCs w:val="false"/>
+          <w:color w:val="000000"/>
+          <w:sz w:val="18"/>
+          <w:szCs w:val="18"/>
+          <w:u w:val="none"/>
+        </w:rPr>
+        <w:t>Still_Valid – indicates whether the date the card is being use is before the expiration date.</w:t>
+      </w:r>
+    </w:p>
+    <w:p>
+      <w:pPr>
+        <w:pStyle w:val="Normal"/>
+        <w:jc w:val="left"/>
+        <w:rPr>
+          <w:rStyle w:val="VisitedInternetLink"/>
+          <w:rFonts w:ascii="Menlo" w:hAnsi="Menlo"/>
+          <w:b w:val="false"/>
+          <w:bCs w:val="false"/>
+          <w:color w:val="000000"/>
+          <w:sz w:val="18"/>
+          <w:szCs w:val="18"/>
+          <w:u w:val="none"/>
+        </w:rPr>
+      </w:pPr>
+      <w:r>
+        <w:rPr>
+          <w:rStyle w:val="VisitedInternetLink"/>
+          <w:rFonts w:ascii="Menlo" w:hAnsi="Menlo"/>
+          <w:b w:val="false"/>
+          <w:bCs w:val="false"/>
+          <w:color w:val="000000"/>
+          <w:sz w:val="18"/>
+          <w:szCs w:val="18"/>
+          <w:u w:val="none"/>
+        </w:rPr>
+        <w:t>Customer uses a specific credit card to place any number of orders.</w:t>
+      </w:r>
+    </w:p>
+    <w:p>
+      <w:pPr>
+        <w:pStyle w:val="Normal"/>
+        <w:jc w:val="left"/>
+        <w:rPr>
+          <w:rFonts w:ascii="Menlo" w:hAnsi="Menlo"/>
+          <w:sz w:val="18"/>
+          <w:szCs w:val="18"/>
+        </w:rPr>
+      </w:pPr>
+      <w:r>
+        <w:rPr>
+          <w:rFonts w:ascii="Menlo" w:hAnsi="Menlo"/>
+          <w:sz w:val="18"/>
+          <w:szCs w:val="18"/>
+        </w:rPr>
+      </w:r>
+    </w:p>
+    <w:p>
+      <w:pPr>
+        <w:pStyle w:val="Normal"/>
+        <w:jc w:val="left"/>
+        <w:rPr>
+          <w:rStyle w:val="VisitedInternetLink"/>
+          <w:rFonts w:ascii="Menlo" w:hAnsi="Menlo"/>
+          <w:b w:val="false"/>
+          <w:bCs w:val="false"/>
+          <w:color w:val="000000"/>
+          <w:sz w:val="18"/>
+          <w:szCs w:val="18"/>
+          <w:u w:val="single"/>
+        </w:rPr>
+      </w:pPr>
+      <w:r>
+        <w:rPr>
+          <w:rStyle w:val="VisitedInternetLink"/>
+          <w:rFonts w:ascii="Menlo" w:hAnsi="Menlo"/>
+          <w:b w:val="false"/>
+          <w:bCs w:val="false"/>
+          <w:color w:val="000000"/>
+          <w:sz w:val="18"/>
+          <w:szCs w:val="18"/>
+          <w:u w:val="single"/>
+        </w:rPr>
+        <w:t>Order:</w:t>
+      </w:r>
+    </w:p>
+    <w:p>
+      <w:pPr>
+        <w:pStyle w:val="Normal"/>
+        <w:jc w:val="left"/>
+        <w:rPr>
+          <w:rStyle w:val="VisitedInternetLink"/>
+          <w:rFonts w:ascii="Menlo" w:hAnsi="Menlo"/>
+          <w:b w:val="false"/>
+          <w:bCs w:val="false"/>
+          <w:color w:val="000000"/>
+          <w:sz w:val="18"/>
+          <w:szCs w:val="18"/>
+          <w:u w:val="none"/>
+        </w:rPr>
+      </w:pPr>
+      <w:r>
+        <w:rPr>
+          <w:rStyle w:val="VisitedInternetLink"/>
+          <w:rFonts w:ascii="Menlo" w:hAnsi="Menlo"/>
+          <w:b w:val="false"/>
+          <w:bCs w:val="false"/>
+          <w:color w:val="000000"/>
+          <w:sz w:val="18"/>
+          <w:szCs w:val="18"/>
+          <w:u w:val="none"/>
+        </w:rPr>
+        <w:t>Delivery_Status – The current state of delivery based on the date was created, the date the order is viewed, and the length of the delivery to the order's location.</w:t>
+      </w:r>
+    </w:p>
+    <w:p>
+      <w:pPr>
+        <w:pStyle w:val="Normal"/>
+        <w:jc w:val="left"/>
+        <w:rPr>
+          <w:rStyle w:val="VisitedInternetLink"/>
+          <w:rFonts w:ascii="Menlo" w:hAnsi="Menlo"/>
+          <w:b w:val="false"/>
+          <w:bCs w:val="false"/>
+          <w:color w:val="000000"/>
+          <w:sz w:val="18"/>
+          <w:szCs w:val="18"/>
+          <w:u w:val="none"/>
+        </w:rPr>
+      </w:pPr>
+      <w:r>
+        <w:rPr>
+          <w:rStyle w:val="VisitedInternetLink"/>
+          <w:rFonts w:ascii="Menlo" w:hAnsi="Menlo"/>
+          <w:b w:val="false"/>
+          <w:bCs w:val="false"/>
+          <w:color w:val="000000"/>
+          <w:sz w:val="18"/>
+          <w:szCs w:val="18"/>
+          <w:u w:val="none"/>
+        </w:rPr>
+        <w:t xml:space="preserve">Based on a location, it'll take an order a specific amount of time to get there and will cost a certain amount of money </w:t>
+      </w:r>
+      <w:r>
+        <w:rPr>
+          <w:rStyle w:val="VisitedInternetLink"/>
+          <w:rFonts w:ascii="Menlo" w:hAnsi="Menlo"/>
+          <w:b w:val="false"/>
+          <w:bCs w:val="false"/>
+          <w:color w:val="000000"/>
+          <w:sz w:val="18"/>
+          <w:szCs w:val="18"/>
+          <w:u w:val="none"/>
+        </w:rPr>
+        <w:t>to ship</w:t>
+      </w:r>
+      <w:r>
+        <w:rPr>
+          <w:rStyle w:val="VisitedInternetLink"/>
+          <w:rFonts w:ascii="Menlo" w:hAnsi="Menlo"/>
+          <w:b w:val="false"/>
+          <w:bCs w:val="false"/>
+          <w:color w:val="000000"/>
+          <w:sz w:val="18"/>
+          <w:szCs w:val="18"/>
+          <w:u w:val="none"/>
+        </w:rPr>
+        <w:t>.</w:t>
+      </w:r>
+    </w:p>
+    <w:p>
+      <w:pPr>
+        <w:pStyle w:val="Normal"/>
+        <w:jc w:val="left"/>
+        <w:rPr>
+          <w:rFonts w:ascii="Menlo" w:hAnsi="Menlo"/>
+          <w:sz w:val="18"/>
+          <w:szCs w:val="18"/>
+        </w:rPr>
+      </w:pPr>
+      <w:r>
+        <w:rPr>
+          <w:rFonts w:ascii="Menlo" w:hAnsi="Menlo"/>
+          <w:sz w:val="18"/>
+          <w:szCs w:val="18"/>
+        </w:rPr>
+      </w:r>
+    </w:p>
+    <w:p>
+      <w:pPr>
+        <w:pStyle w:val="Normal"/>
+        <w:jc w:val="left"/>
+        <w:rPr>
+          <w:rStyle w:val="VisitedInternetLink"/>
+          <w:rFonts w:ascii="Menlo" w:hAnsi="Menlo"/>
+          <w:b w:val="false"/>
+          <w:bCs w:val="false"/>
+          <w:color w:val="000000"/>
+          <w:sz w:val="18"/>
+          <w:szCs w:val="18"/>
+          <w:u w:val="single"/>
+        </w:rPr>
+      </w:pPr>
+      <w:r>
+        <w:rPr>
+          <w:rStyle w:val="VisitedInternetLink"/>
+          <w:rFonts w:ascii="Menlo" w:hAnsi="Menlo"/>
+          <w:b w:val="false"/>
+          <w:bCs w:val="false"/>
+          <w:color w:val="000000"/>
+          <w:sz w:val="18"/>
+          <w:szCs w:val="18"/>
+          <w:u w:val="single"/>
+        </w:rPr>
+        <w:t>Delivery_Location:</w:t>
+      </w:r>
+    </w:p>
+    <w:p>
+      <w:pPr>
+        <w:pStyle w:val="Normal"/>
+        <w:jc w:val="left"/>
+        <w:rPr>
+          <w:rStyle w:val="VisitedInternetLink"/>
+          <w:rFonts w:ascii="Menlo" w:hAnsi="Menlo"/>
+          <w:b w:val="false"/>
+          <w:bCs w:val="false"/>
+          <w:color w:val="000000"/>
+          <w:sz w:val="18"/>
+          <w:szCs w:val="18"/>
+          <w:u w:val="none"/>
+        </w:rPr>
+      </w:pPr>
+      <w:r>
+        <w:rPr>
+          <w:rStyle w:val="VisitedInternetLink"/>
+          <w:rFonts w:ascii="Menlo" w:hAnsi="Menlo"/>
+          <w:b w:val="false"/>
+          <w:bCs w:val="false"/>
+          <w:color w:val="000000"/>
+          <w:sz w:val="18"/>
+          <w:szCs w:val="18"/>
+          <w:u w:val="none"/>
+        </w:rPr>
+        <w:t>Default_Location – A customer's address to be used in One-Click buying.</w:t>
+      </w:r>
+    </w:p>
+    <w:p>
+      <w:pPr>
+        <w:pStyle w:val="Normal"/>
+        <w:jc w:val="left"/>
+        <w:rPr>
+          <w:rStyle w:val="VisitedInternetLink"/>
+          <w:rFonts w:ascii="Menlo" w:hAnsi="Menlo"/>
+          <w:b w:val="false"/>
+          <w:bCs w:val="false"/>
+          <w:color w:val="000000"/>
+          <w:sz w:val="18"/>
+          <w:szCs w:val="18"/>
+          <w:u w:val="none"/>
+        </w:rPr>
+      </w:pPr>
+      <w:r>
+        <w:rPr>
+          <w:rStyle w:val="VisitedInternetLink"/>
+          <w:rFonts w:ascii="Menlo" w:hAnsi="Menlo"/>
+          <w:b w:val="false"/>
+          <w:bCs w:val="false"/>
+          <w:color w:val="000000"/>
+          <w:sz w:val="18"/>
+          <w:szCs w:val="18"/>
+          <w:u w:val="none"/>
+        </w:rPr>
+        <w:t>Phone_Contact – Any phone number and carrier of someone to contact if issues occur or when the delivery arrives.</w:t>
+      </w:r>
+    </w:p>
+    <w:p>
+      <w:pPr>
+        <w:pStyle w:val="Normal"/>
+        <w:jc w:val="left"/>
+        <w:rPr>
+          <w:rStyle w:val="VisitedInternetLink"/>
+          <w:rFonts w:ascii="Menlo" w:hAnsi="Menlo"/>
+          <w:b w:val="false"/>
+          <w:bCs w:val="false"/>
+          <w:color w:val="000000"/>
+          <w:sz w:val="18"/>
+          <w:szCs w:val="18"/>
+          <w:u w:val="none"/>
+        </w:rPr>
+      </w:pPr>
+      <w:r>
+        <w:rPr>
+          <w:rStyle w:val="VisitedInternetLink"/>
+          <w:rFonts w:ascii="Menlo" w:hAnsi="Menlo"/>
+          <w:b w:val="false"/>
+          <w:bCs w:val="false"/>
+          <w:color w:val="000000"/>
+          <w:sz w:val="18"/>
+          <w:szCs w:val="18"/>
+          <w:u w:val="none"/>
+        </w:rPr>
+        <w:t>Customers can have two delivery locations stored; one for their home and another for a commonly used location.</w:t>
+      </w:r>
+    </w:p>
+    <w:p>
+      <w:pPr>
+        <w:pStyle w:val="Normal"/>
+        <w:jc w:val="left"/>
+        <w:rPr>
+          <w:rStyle w:val="VisitedInternetLink"/>
+          <w:rFonts w:ascii="Menlo" w:hAnsi="Menlo"/>
+          <w:b w:val="false"/>
+          <w:bCs w:val="false"/>
+          <w:color w:val="000000"/>
+          <w:sz w:val="18"/>
+          <w:szCs w:val="18"/>
+          <w:u w:val="none"/>
+        </w:rPr>
+      </w:pPr>
+      <w:r>
+        <w:rPr>
+          <w:rStyle w:val="VisitedInternetLink"/>
+          <w:rFonts w:ascii="Menlo" w:hAnsi="Menlo"/>
+          <w:b w:val="false"/>
+          <w:bCs w:val="false"/>
+          <w:color w:val="000000"/>
+          <w:sz w:val="18"/>
+          <w:szCs w:val="18"/>
+          <w:u w:val="none"/>
+        </w:rPr>
+        <w:t>Multiple accounts can order deliveries to the same address.</w:t>
+      </w:r>
+    </w:p>
+    <w:p>
+      <w:pPr>
+        <w:pStyle w:val="Normal"/>
+        <w:jc w:val="left"/>
+        <w:rPr/>
+      </w:pPr>
+      <w:r>
+        <w:rPr/>
+      </w:r>
+    </w:p>
+    <w:p>
+      <w:pPr>
+        <w:pStyle w:val="Normal"/>
+        <w:jc w:val="left"/>
+        <w:rPr>
+          <w:rStyle w:val="VisitedInternetLink"/>
+          <w:rFonts w:ascii="Menlo" w:hAnsi="Menlo"/>
+          <w:b w:val="false"/>
+          <w:bCs w:val="false"/>
+          <w:color w:val="000000"/>
+          <w:sz w:val="18"/>
+          <w:szCs w:val="18"/>
+          <w:u w:val="single"/>
+        </w:rPr>
+      </w:pPr>
+      <w:r>
+        <w:rPr>
+          <w:rStyle w:val="VisitedInternetLink"/>
+          <w:rFonts w:ascii="Menlo" w:hAnsi="Menlo"/>
+          <w:b w:val="false"/>
+          <w:bCs w:val="false"/>
+          <w:color w:val="000000"/>
+          <w:sz w:val="18"/>
+          <w:szCs w:val="18"/>
+          <w:u w:val="single"/>
+        </w:rPr>
+        <w:t>Coupon:</w:t>
+      </w:r>
+    </w:p>
+    <w:p>
+      <w:pPr>
+        <w:pStyle w:val="Normal"/>
+        <w:jc w:val="left"/>
+        <w:rPr>
+          <w:rStyle w:val="VisitedInternetLink"/>
+          <w:rFonts w:ascii="Menlo" w:hAnsi="Menlo"/>
+          <w:b w:val="false"/>
+          <w:bCs w:val="false"/>
+          <w:color w:val="000000"/>
+          <w:sz w:val="18"/>
+          <w:szCs w:val="18"/>
+          <w:u w:val="none"/>
+        </w:rPr>
+      </w:pPr>
+      <w:r>
+        <w:rPr>
+          <w:rStyle w:val="VisitedInternetLink"/>
+          <w:rFonts w:ascii="Menlo" w:hAnsi="Menlo"/>
+          <w:b w:val="false"/>
+          <w:bCs w:val="false"/>
+          <w:color w:val="000000"/>
+          <w:sz w:val="18"/>
+          <w:szCs w:val="18"/>
+          <w:u w:val="none"/>
+        </w:rPr>
+        <w:t>Customers can receive coupons that have a dollar value that can be applied to some orders to reduce cost.</w:t>
+      </w:r>
+    </w:p>
+    <w:p>
+      <w:pPr>
+        <w:pStyle w:val="Normal"/>
+        <w:jc w:val="left"/>
+        <w:rPr>
+          <w:rStyle w:val="VisitedInternetLink"/>
+          <w:rFonts w:ascii="Menlo" w:hAnsi="Menlo"/>
+          <w:b w:val="false"/>
+          <w:bCs w:val="false"/>
+          <w:color w:val="000000"/>
+          <w:sz w:val="18"/>
+          <w:szCs w:val="18"/>
+          <w:u w:val="none"/>
+        </w:rPr>
+      </w:pPr>
+      <w:r>
+        <w:rPr>
+          <w:rStyle w:val="VisitedInternetLink"/>
+          <w:rFonts w:ascii="Menlo" w:hAnsi="Menlo"/>
+          <w:b w:val="false"/>
+          <w:bCs w:val="false"/>
+          <w:color w:val="000000"/>
+          <w:sz w:val="18"/>
+          <w:szCs w:val="18"/>
+          <w:u w:val="none"/>
+        </w:rPr>
+        <w:t>Only up to three coupons can be applied to an order.</w:t>
+      </w:r>
+    </w:p>
+    <w:p>
+      <w:pPr>
+        <w:pStyle w:val="Normal"/>
+        <w:jc w:val="left"/>
+        <w:rPr>
+          <w:rFonts w:ascii="Menlo" w:hAnsi="Menlo"/>
+          <w:sz w:val="18"/>
+          <w:szCs w:val="18"/>
+        </w:rPr>
+      </w:pPr>
+      <w:r>
+        <w:rPr>
+          <w:rFonts w:ascii="Menlo" w:hAnsi="Menlo"/>
+          <w:sz w:val="18"/>
+          <w:szCs w:val="18"/>
+        </w:rPr>
+      </w:r>
+    </w:p>
+    <w:p>
+      <w:pPr>
+        <w:pStyle w:val="Normal"/>
+        <w:jc w:val="left"/>
+        <w:rPr>
+          <w:rStyle w:val="VisitedInternetLink"/>
+          <w:rFonts w:ascii="Menlo" w:hAnsi="Menlo"/>
+          <w:b w:val="false"/>
+          <w:bCs w:val="false"/>
+          <w:color w:val="000000"/>
+          <w:sz w:val="18"/>
+          <w:szCs w:val="18"/>
+          <w:u w:val="single"/>
+        </w:rPr>
+      </w:pPr>
+      <w:r>
+        <w:rPr>
+          <w:rStyle w:val="VisitedInternetLink"/>
+          <w:rFonts w:ascii="Menlo" w:hAnsi="Menlo"/>
+          <w:b w:val="false"/>
+          <w:bCs w:val="false"/>
+          <w:color w:val="000000"/>
+          <w:sz w:val="18"/>
+          <w:szCs w:val="18"/>
+          <w:u w:val="single"/>
+        </w:rPr>
+        <w:t>Book:</w:t>
+      </w:r>
+    </w:p>
+    <w:p>
+      <w:pPr>
+        <w:pStyle w:val="Normal"/>
+        <w:jc w:val="left"/>
+        <w:rPr>
+          <w:rStyle w:val="VisitedInternetLink"/>
+          <w:rFonts w:ascii="Menlo" w:hAnsi="Menlo"/>
+          <w:b w:val="false"/>
+          <w:bCs w:val="false"/>
+          <w:color w:val="000000"/>
+          <w:sz w:val="18"/>
+          <w:szCs w:val="18"/>
+          <w:u w:val="none"/>
+        </w:rPr>
+      </w:pPr>
+      <w:r>
+        <w:rPr>
+          <w:rStyle w:val="VisitedInternetLink"/>
+          <w:rFonts w:ascii="Menlo" w:hAnsi="Menlo"/>
+          <w:b w:val="false"/>
+          <w:bCs w:val="false"/>
+          <w:color w:val="000000"/>
+          <w:sz w:val="18"/>
+          <w:szCs w:val="18"/>
+          <w:u w:val="none"/>
+        </w:rPr>
+        <w:t>Books can be in a series with other books (trilogy, nonology, duology, etc), as well as being similar to other books, though only the five most similar books are stored.</w:t>
+      </w:r>
+    </w:p>
+    <w:p>
+      <w:pPr>
+        <w:pStyle w:val="Normal"/>
+        <w:jc w:val="left"/>
+        <w:rPr>
+          <w:rStyle w:val="VisitedInternetLink"/>
+          <w:rFonts w:ascii="Menlo" w:hAnsi="Menlo"/>
+          <w:b w:val="false"/>
+          <w:bCs w:val="false"/>
+          <w:color w:val="000000"/>
+          <w:sz w:val="18"/>
+          <w:szCs w:val="18"/>
+          <w:u w:val="none"/>
+        </w:rPr>
+      </w:pPr>
+      <w:r>
+        <w:rPr>
+          <w:rStyle w:val="VisitedInternetLink"/>
+          <w:rFonts w:ascii="Menlo" w:hAnsi="Menlo"/>
+          <w:b w:val="false"/>
+          <w:bCs w:val="false"/>
+          <w:color w:val="000000"/>
+          <w:sz w:val="18"/>
+          <w:szCs w:val="18"/>
+          <w:u w:val="none"/>
+        </w:rPr>
+        <w:t>Books need to have a genre and can have up to three (to accomodate teen paranormal romance).</w:t>
+      </w:r>
+    </w:p>
+    <w:p>
+      <w:pPr>
+        <w:pStyle w:val="Normal"/>
+        <w:jc w:val="left"/>
+        <w:rPr>
+          <w:rFonts w:ascii="Menlo" w:hAnsi="Menlo"/>
+          <w:sz w:val="18"/>
+          <w:szCs w:val="18"/>
+        </w:rPr>
+      </w:pPr>
+      <w:r>
+        <w:rPr>
+          <w:rFonts w:ascii="Menlo" w:hAnsi="Menlo"/>
+          <w:sz w:val="18"/>
+          <w:szCs w:val="18"/>
+        </w:rPr>
+      </w:r>
+    </w:p>
+    <w:p>
+      <w:pPr>
+        <w:pStyle w:val="Normal"/>
+        <w:jc w:val="left"/>
+        <w:rPr>
+          <w:rStyle w:val="VisitedInternetLink"/>
+          <w:rFonts w:ascii="Menlo" w:hAnsi="Menlo"/>
+          <w:b w:val="false"/>
+          <w:bCs w:val="false"/>
+          <w:color w:val="000000"/>
+          <w:sz w:val="18"/>
+          <w:szCs w:val="18"/>
+          <w:u w:val="single"/>
+        </w:rPr>
+      </w:pPr>
+      <w:r>
+        <w:rPr>
+          <w:rStyle w:val="VisitedInternetLink"/>
+          <w:rFonts w:ascii="Menlo" w:hAnsi="Menlo"/>
+          <w:b w:val="false"/>
+          <w:bCs w:val="false"/>
+          <w:color w:val="000000"/>
+          <w:sz w:val="18"/>
+          <w:szCs w:val="18"/>
+          <w:u w:val="single"/>
+        </w:rPr>
+        <w:t>Genre:</w:t>
+      </w:r>
+    </w:p>
+    <w:p>
+      <w:pPr>
+        <w:pStyle w:val="Normal"/>
+        <w:jc w:val="left"/>
+        <w:rPr>
+          <w:rStyle w:val="VisitedInternetLink"/>
+          <w:rFonts w:ascii="Menlo" w:hAnsi="Menlo"/>
+          <w:b w:val="false"/>
+          <w:bCs w:val="false"/>
+          <w:color w:val="000000"/>
+          <w:sz w:val="18"/>
+          <w:szCs w:val="18"/>
+          <w:u w:val="none"/>
+        </w:rPr>
+      </w:pPr>
+      <w:r>
+        <w:rPr>
+          <w:rStyle w:val="VisitedInternetLink"/>
+          <w:rFonts w:ascii="Menlo" w:hAnsi="Menlo"/>
+          <w:b w:val="false"/>
+          <w:bCs w:val="false"/>
+          <w:color w:val="000000"/>
+          <w:sz w:val="18"/>
+          <w:szCs w:val="18"/>
+          <w:u w:val="none"/>
+        </w:rPr>
+        <w:t>Each genres has a most popular book, and keeps track of how many were purchased so far this month.</w:t>
+      </w:r>
+    </w:p>
+    <w:p>
+      <w:pPr>
+        <w:pStyle w:val="Normal"/>
+        <w:jc w:val="left"/>
+        <w:rPr/>
+      </w:pPr>
+      <w:r>
+        <w:rPr/>
+      </w:r>
+    </w:p>
+    <w:p>
+      <w:pPr>
+        <w:pStyle w:val="Normal"/>
+        <w:jc w:val="left"/>
+        <w:rPr/>
+      </w:pPr>
+      <w:r>
+        <w:rPr/>
+        <w:drawing>
+          <wp:anchor behindDoc="0" distT="0" distB="0" distL="0" distR="0" simplePos="0" locked="0" layoutInCell="1" allowOverlap="1" relativeHeight="0">
+            <wp:simplePos x="0" y="0"/>
+            <wp:positionH relativeFrom="column">
+              <wp:align>center</wp:align>
+            </wp:positionH>
+            <wp:positionV relativeFrom="paragraph">
+              <wp:align>top</wp:align>
+            </wp:positionV>
+            <wp:extent cx="6332220" cy="3843655"/>
+            <wp:effectExtent l="0" t="0" r="0" b="0"/>
+            <wp:wrapSquare wrapText="largest"/>
+            <wp:docPr id="0" name="Picture" descr=""/>
+            <wp:cNvGraphicFramePr>
+              <a:graphicFrameLocks xmlns:a="http://schemas.openxmlformats.org/drawingml/2006/main" noChangeAspect="1"/>
+            </wp:cNvGraphicFramePr>
+            <a:graphic xmlns:a="http://schemas.openxmlformats.org/drawingml/2006/main">
+              <a:graphicData uri="http://schemas.openxmlformats.org/drawingml/2006/picture">
+                <pic:pic xmlns:pic="http://schemas.openxmlformats.org/drawingml/2006/picture">
+                  <pic:nvPicPr>
+                    <pic:cNvPr id="0" name="Picture" descr=""/>
+                    <pic:cNvPicPr>
+                      <a:picLocks noChangeAspect="1" noChangeArrowheads="1"/>
+                    </pic:cNvPicPr>
+                  </pic:nvPicPr>
+                  <pic:blipFill>
+                    <a:blip r:embed="rId3"/>
+                    <a:stretch>
+                      <a:fillRect/>
+                    </a:stretch>
+                  </pic:blipFill>
+                  <pic:spPr bwMode="auto">
+                    <a:xfrm>
+                      <a:off x="0" y="0"/>
+                      <a:ext cx="6332220" cy="3843655"/>
+                    </a:xfrm>
+                    <a:prstGeom prst="rect">
+                      <a:avLst/>
+                    </a:prstGeom>
+                    <a:noFill/>
+                    <a:ln w="9525">
+                      <a:noFill/>
+                      <a:miter lim="800000"/>
+                      <a:headEnd/>
+                      <a:tailEnd/>
+                    </a:ln>
+                  </pic:spPr>
+                </pic:pic>
+              </a:graphicData>
+            </a:graphic>
+          </wp:anchor>
+        </w:drawing>
       </w:r>
     </w:p>
     <w:p>
@@ -201,7 +1313,6 @@
           <w:bCs/>
           <w:u w:val="single"/>
         </w:rPr>
-        <w:t>Links to Functional Pages</w:t>
       </w:r>
     </w:p>
     <w:p>
@@ -220,6 +1331,25 @@
           <w:bCs/>
           <w:u w:val="single"/>
         </w:rPr>
+        <w:t>Links to Functional Pages</w:t>
+      </w:r>
+    </w:p>
+    <w:p>
+      <w:pPr>
+        <w:pStyle w:val="Normal"/>
+        <w:jc w:val="left"/>
+        <w:rPr>
+          <w:b/>
+          <w:bCs/>
+          <w:u w:val="single"/>
+        </w:rPr>
+      </w:pPr>
+      <w:r>
+        <w:rPr>
+          <w:b/>
+          <w:bCs/>
+          <w:u w:val="single"/>
+        </w:rPr>
       </w:r>
     </w:p>
     <w:p>
@@ -260,7 +1390,7 @@
         </w:rPr>
         <w:t xml:space="preserve"> </w:t>
       </w:r>
-      <w:hyperlink r:id="rId3">
+      <w:hyperlink r:id="rId4">
         <w:r>
           <w:rPr>
             <w:rStyle w:val="InternetLink"/>
@@ -329,7 +1459,7 @@
         </w:rPr>
         <w:t xml:space="preserve"> </w:t>
       </w:r>
-      <w:hyperlink r:id="rId4">
+      <w:hyperlink r:id="rId5">
         <w:r>
           <w:rPr>
             <w:rStyle w:val="InternetLink"/>
@@ -366,7 +1496,7 @@
         <w:rPr>
           <w:b w:val="false"/>
           <w:bCs w:val="false"/>
-          <w:u w:val="none"/>
+          <w:u w:val="single"/>
         </w:rPr>
       </w:pPr>
       <w:r>
@@ -385,14 +1515,6 @@
         </w:rPr>
         <w:t>Absolute Java</w:t>
       </w:r>
-      <w:r>
-        <w:rPr>
-          <w:b w:val="false"/>
-          <w:bCs w:val="false"/>
-          <w:u w:val="none"/>
-        </w:rPr>
-        <w:t xml:space="preserve"> in the Lovecraftian genre</w:t>
-      </w:r>
     </w:p>
     <w:p>
       <w:pPr>
@@ -413,7 +1535,7 @@
         </w:rPr>
         <w:t xml:space="preserve"> </w:t>
       </w:r>
-      <w:hyperlink r:id="rId5">
+      <w:hyperlink r:id="rId6">
         <w:r>
           <w:rPr>
             <w:rStyle w:val="InternetLink"/>
@@ -421,7 +1543,7 @@
             <w:bCs w:val="false"/>
             <w:u w:val="none"/>
           </w:rPr>
-          <w:t>http://db2.emich.edu/~201501_cosc471_group04/search.php?query=Absolute+Java&amp;criteria=title&amp;category%5B%5D=Lovecraftian</w:t>
+          <w:t>http://db2.emich.edu/~201501_cosc471_group04/search.php?query=Absolute+Java</w:t>
         </w:r>
       </w:hyperlink>
     </w:p>
@@ -429,36 +1551,33 @@
       <w:pPr>
         <w:pStyle w:val="Normal"/>
         <w:jc w:val="left"/>
-        <w:rPr>
-          <w:b/>
-          <w:bCs/>
-          <w:u w:val="single"/>
-        </w:rPr>
-      </w:pPr>
-      <w:r>
-        <w:rPr>
-          <w:b/>
-          <w:bCs/>
-          <w:u w:val="single"/>
-        </w:rPr>
-      </w:r>
-    </w:p>
-    <w:p>
-      <w:pPr>
-        <w:pStyle w:val="Normal"/>
-        <w:jc w:val="left"/>
-        <w:rPr>
-          <w:b/>
-          <w:bCs/>
-          <w:u w:val="single"/>
-        </w:rPr>
-      </w:pPr>
-      <w:r>
-        <w:rPr>
-          <w:b/>
-          <w:bCs/>
-          <w:u w:val="single"/>
-        </w:rPr>
+        <w:rPr/>
+      </w:pPr>
+      <w:r>
+        <w:rPr/>
+      </w:r>
+    </w:p>
+    <w:p>
+      <w:pPr>
+        <w:pStyle w:val="Normal"/>
+        <w:jc w:val="left"/>
+        <w:rPr>
+          <w:rStyle w:val="InternetLink"/>
+          <w:b w:val="false"/>
+          <w:bCs w:val="false"/>
+          <w:color w:val="000000"/>
+          <w:u w:val="none"/>
+        </w:rPr>
+      </w:pPr>
+      <w:r>
+        <w:rPr>
+          <w:rStyle w:val="InternetLink"/>
+          <w:b w:val="false"/>
+          <w:bCs w:val="false"/>
+          <w:color w:val="000000"/>
+          <w:u w:val="none"/>
+        </w:rPr>
+        <w:t>Feel free to search for anything written by H.P. Lovecraft, i.e. Call of Cthulhu, The Shadow Over Innsmouth, The Dunwich Horror, etc.</w:t>
       </w:r>
     </w:p>
     <w:sectPr>
@@ -468,6 +1587,7 @@
       <w:pgNumType w:fmt="decimal"/>
       <w:formProt w:val="false"/>
       <w:textDirection w:val="lrTb"/>
+      <w:docGrid w:type="default" w:linePitch="240" w:charSpace="4294961151"/>
     </w:sectPr>
   </w:body>
 </w:document>
@@ -493,10 +1613,12 @@
     <w:pPr>
       <w:widowControl w:val="false"/>
       <w:suppressAutoHyphens w:val="true"/>
+      <w:bidi w:val="0"/>
+      <w:jc w:val="left"/>
     </w:pPr>
     <w:rPr>
       <w:rFonts w:ascii="Liberation Serif" w:hAnsi="Liberation Serif" w:eastAsia="Droid Sans Fallback" w:cs="FreeSans"/>
-      <w:color w:val="auto"/>
+      <w:color w:val="00000A"/>
       <w:sz w:val="24"/>
       <w:szCs w:val="24"/>
       <w:lang w:val="en-US" w:eastAsia="zh-CN" w:bidi="hi-IN"/>

</xml_diff>